<commit_message>
Correção procfile e em coordenadas no pdf
</commit_message>
<xml_diff>
--- a/app/modelo/GOVERNO DO ESTADO DE SÃO PAULO.docx
+++ b/app/modelo/GOVERNO DO ESTADO DE SÃO PAULO.docx
@@ -686,7 +686,7 @@
     </w:p>
     <w:p>
       <w:pPr>
-        <w:spacing w:line="240" w:lineRule="auto"/>
+        <w:spacing w:line="360" w:lineRule="auto"/>
         <w:jc w:val="both"/>
         <w:rPr>
           <w:rFonts w:ascii="Arial" w:hAnsi="Arial" w:cs="Arial"/>
@@ -714,7 +714,17 @@
           <w:sz w:val="24"/>
           <w:szCs w:val="24"/>
         </w:rPr>
-        <w:t xml:space="preserve">                                                                          com risadas e brincadeiras inadequadas.</w:t>
+        <w:t xml:space="preserve"> _____________________________________________</w:t>
+      </w:r>
+      <w:r>
+        <w:rPr>
+          <w:rFonts w:ascii="Arial" w:hAnsi="Arial" w:cs="Arial"/>
+          <w:b/>
+          <w:bCs/>
+          <w:sz w:val="24"/>
+          <w:szCs w:val="24"/>
+        </w:rPr>
+        <w:t xml:space="preserve">                                                                com risadas e brincadeiras inadequadas.</w:t>
       </w:r>
     </w:p>
     <w:p>

</xml_diff>

<commit_message>
ajuste no modelo de atestado
</commit_message>
<xml_diff>
--- a/app/modelo/GOVERNO DO ESTADO DE SÃO PAULO.docx
+++ b/app/modelo/GOVERNO DO ESTADO DE SÃO PAULO.docx
@@ -945,6 +945,8 @@
         <w:jc w:val="both"/>
         <w:rPr>
           <w:rFonts w:ascii="Arial" w:hAnsi="Arial" w:cs="Arial"/>
+          <w:b/>
+          <w:bCs/>
           <w:sz w:val="24"/>
           <w:szCs w:val="24"/>
         </w:rPr>
@@ -982,20 +984,6 @@
         </w:rPr>
         <w:tab/>
       </w:r>
-    </w:p>
-    <w:p>
-      <w:pPr>
-        <w:spacing w:line="360" w:lineRule="auto"/>
-        <w:jc w:val="both"/>
-        <w:rPr>
-          <w:rFonts w:ascii="Arial" w:hAnsi="Arial" w:cs="Arial"/>
-          <w:b/>
-          <w:bCs/>
-          <w:sz w:val="24"/>
-          <w:szCs w:val="24"/>
-          <w:u w:val="single"/>
-        </w:rPr>
-      </w:pPr>
     </w:p>
     <w:sectPr>
       <w:pgSz w:w="11906" w:h="16838"/>

</xml_diff>